<commit_message>
adicionado item fluxo de caixa em pbacklog
</commit_message>
<xml_diff>
--- a/doc/Pbacklog.docx
+++ b/doc/Pbacklog.docx
@@ -52,12 +52,6 @@
           <w:insideV w:val="single" w:sz="8" w:space="0" w:color="000000"/>
         </w:tblBorders>
         <w:tblLayout w:type="fixed"/>
-        <w:tblCellMar>
-          <w:top w:w="0" w:type="dxa"/>
-          <w:left w:w="0" w:type="dxa"/>
-          <w:bottom w:w="0" w:type="dxa"/>
-          <w:right w:w="0" w:type="dxa"/>
-        </w:tblCellMar>
         <w:tblLook w:val="0600" w:firstRow="0" w:lastRow="0" w:firstColumn="0" w:lastColumn="0" w:noHBand="1" w:noVBand="1"/>
       </w:tblPr>
       <w:tblGrid>
@@ -65,14 +59,6 @@
         <w:gridCol w:w="4515"/>
       </w:tblGrid>
       <w:tr>
-        <w:tblPrEx>
-          <w:tblCellMar>
-            <w:top w:w="0" w:type="dxa"/>
-            <w:left w:w="0" w:type="dxa"/>
-            <w:bottom w:w="0" w:type="dxa"/>
-            <w:right w:w="0" w:type="dxa"/>
-          </w:tblCellMar>
-        </w:tblPrEx>
         <w:trPr>
           <w:jc w:val="center"/>
         </w:trPr>
@@ -126,14 +112,6 @@
         </w:tc>
       </w:tr>
       <w:tr>
-        <w:tblPrEx>
-          <w:tblCellMar>
-            <w:top w:w="0" w:type="dxa"/>
-            <w:left w:w="0" w:type="dxa"/>
-            <w:bottom w:w="0" w:type="dxa"/>
-            <w:right w:w="0" w:type="dxa"/>
-          </w:tblCellMar>
-        </w:tblPrEx>
         <w:trPr>
           <w:jc w:val="center"/>
         </w:trPr>
@@ -183,14 +161,6 @@
         </w:tc>
       </w:tr>
       <w:tr>
-        <w:tblPrEx>
-          <w:tblCellMar>
-            <w:top w:w="0" w:type="dxa"/>
-            <w:left w:w="0" w:type="dxa"/>
-            <w:bottom w:w="0" w:type="dxa"/>
-            <w:right w:w="0" w:type="dxa"/>
-          </w:tblCellMar>
-        </w:tblPrEx>
         <w:trPr>
           <w:jc w:val="center"/>
         </w:trPr>
@@ -240,14 +210,6 @@
         </w:tc>
       </w:tr>
       <w:tr>
-        <w:tblPrEx>
-          <w:tblCellMar>
-            <w:top w:w="0" w:type="dxa"/>
-            <w:left w:w="0" w:type="dxa"/>
-            <w:bottom w:w="0" w:type="dxa"/>
-            <w:right w:w="0" w:type="dxa"/>
-          </w:tblCellMar>
-        </w:tblPrEx>
         <w:trPr>
           <w:jc w:val="center"/>
         </w:trPr>
@@ -297,14 +259,6 @@
         </w:tc>
       </w:tr>
       <w:tr>
-        <w:tblPrEx>
-          <w:tblCellMar>
-            <w:top w:w="0" w:type="dxa"/>
-            <w:left w:w="0" w:type="dxa"/>
-            <w:bottom w:w="0" w:type="dxa"/>
-            <w:right w:w="0" w:type="dxa"/>
-          </w:tblCellMar>
-        </w:tblPrEx>
         <w:trPr>
           <w:jc w:val="center"/>
         </w:trPr>
@@ -378,12 +332,6 @@
           <w:insideV w:val="single" w:sz="8" w:space="0" w:color="000000"/>
         </w:tblBorders>
         <w:tblLayout w:type="fixed"/>
-        <w:tblCellMar>
-          <w:top w:w="0" w:type="dxa"/>
-          <w:left w:w="0" w:type="dxa"/>
-          <w:bottom w:w="0" w:type="dxa"/>
-          <w:right w:w="0" w:type="dxa"/>
-        </w:tblCellMar>
         <w:tblLook w:val="0600" w:firstRow="0" w:lastRow="0" w:firstColumn="0" w:lastColumn="0" w:noHBand="1" w:noVBand="1"/>
       </w:tblPr>
       <w:tblGrid>
@@ -393,14 +341,6 @@
         <w:gridCol w:w="2769"/>
       </w:tblGrid>
       <w:tr>
-        <w:tblPrEx>
-          <w:tblCellMar>
-            <w:top w:w="0" w:type="dxa"/>
-            <w:left w:w="0" w:type="dxa"/>
-            <w:bottom w:w="0" w:type="dxa"/>
-            <w:right w:w="0" w:type="dxa"/>
-          </w:tblCellMar>
-        </w:tblPrEx>
         <w:tc>
           <w:tcPr>
             <w:tcW w:w="870" w:type="dxa"/>
@@ -532,14 +472,6 @@
         </w:tc>
       </w:tr>
       <w:tr>
-        <w:tblPrEx>
-          <w:tblCellMar>
-            <w:top w:w="0" w:type="dxa"/>
-            <w:left w:w="0" w:type="dxa"/>
-            <w:bottom w:w="0" w:type="dxa"/>
-            <w:right w:w="0" w:type="dxa"/>
-          </w:tblCellMar>
-        </w:tblPrEx>
         <w:tc>
           <w:tcPr>
             <w:tcW w:w="870" w:type="dxa"/>
@@ -578,8 +510,6 @@
             <w:r>
               <w:t>C – Administrador</w:t>
             </w:r>
-            <w:bookmarkStart w:id="0" w:name="_GoBack"/>
-            <w:bookmarkEnd w:id="0"/>
           </w:p>
         </w:tc>
         <w:tc>
@@ -621,14 +551,6 @@
         </w:tc>
       </w:tr>
       <w:tr>
-        <w:tblPrEx>
-          <w:tblCellMar>
-            <w:top w:w="0" w:type="dxa"/>
-            <w:left w:w="0" w:type="dxa"/>
-            <w:bottom w:w="0" w:type="dxa"/>
-            <w:right w:w="0" w:type="dxa"/>
-          </w:tblCellMar>
-        </w:tblPrEx>
         <w:tc>
           <w:tcPr>
             <w:tcW w:w="870" w:type="dxa"/>
@@ -716,14 +638,6 @@
         </w:tc>
       </w:tr>
       <w:tr>
-        <w:tblPrEx>
-          <w:tblCellMar>
-            <w:top w:w="0" w:type="dxa"/>
-            <w:left w:w="0" w:type="dxa"/>
-            <w:bottom w:w="0" w:type="dxa"/>
-            <w:right w:w="0" w:type="dxa"/>
-          </w:tblCellMar>
-        </w:tblPrEx>
         <w:tc>
           <w:tcPr>
             <w:tcW w:w="870" w:type="dxa"/>
@@ -803,14 +717,6 @@
         </w:tc>
       </w:tr>
       <w:tr>
-        <w:tblPrEx>
-          <w:tblCellMar>
-            <w:top w:w="0" w:type="dxa"/>
-            <w:left w:w="0" w:type="dxa"/>
-            <w:bottom w:w="0" w:type="dxa"/>
-            <w:right w:w="0" w:type="dxa"/>
-          </w:tblCellMar>
-        </w:tblPrEx>
         <w:tc>
           <w:tcPr>
             <w:tcW w:w="870" w:type="dxa"/>
@@ -895,14 +801,6 @@
         </w:tc>
       </w:tr>
       <w:tr>
-        <w:tblPrEx>
-          <w:tblCellMar>
-            <w:top w:w="0" w:type="dxa"/>
-            <w:left w:w="0" w:type="dxa"/>
-            <w:bottom w:w="0" w:type="dxa"/>
-            <w:right w:w="0" w:type="dxa"/>
-          </w:tblCellMar>
-        </w:tblPrEx>
         <w:tc>
           <w:tcPr>
             <w:tcW w:w="870" w:type="dxa"/>
@@ -987,14 +885,6 @@
         </w:tc>
       </w:tr>
       <w:tr>
-        <w:tblPrEx>
-          <w:tblCellMar>
-            <w:top w:w="0" w:type="dxa"/>
-            <w:left w:w="0" w:type="dxa"/>
-            <w:bottom w:w="0" w:type="dxa"/>
-            <w:right w:w="0" w:type="dxa"/>
-          </w:tblCellMar>
-        </w:tblPrEx>
         <w:tc>
           <w:tcPr>
             <w:tcW w:w="870" w:type="dxa"/>
@@ -1028,16 +918,7 @@
               <w:spacing w:line="240" w:lineRule="auto"/>
             </w:pPr>
             <w:r>
-              <w:t xml:space="preserve">CRUD </w:t>
-            </w:r>
-            <w:r>
-              <w:t>–</w:t>
-            </w:r>
-            <w:r>
-              <w:t xml:space="preserve"> Grupos</w:t>
-            </w:r>
-            <w:r>
-              <w:t xml:space="preserve"> (</w:t>
+              <w:t>CRUD – Grupos (</w:t>
             </w:r>
             <w:proofErr w:type="spellStart"/>
             <w:r>
@@ -1088,14 +969,6 @@
         </w:tc>
       </w:tr>
       <w:tr>
-        <w:tblPrEx>
-          <w:tblCellMar>
-            <w:top w:w="0" w:type="dxa"/>
-            <w:left w:w="0" w:type="dxa"/>
-            <w:bottom w:w="0" w:type="dxa"/>
-            <w:right w:w="0" w:type="dxa"/>
-          </w:tblCellMar>
-        </w:tblPrEx>
         <w:tc>
           <w:tcPr>
             <w:tcW w:w="870" w:type="dxa"/>
@@ -1180,14 +1053,6 @@
         </w:tc>
       </w:tr>
       <w:tr>
-        <w:tblPrEx>
-          <w:tblCellMar>
-            <w:top w:w="0" w:type="dxa"/>
-            <w:left w:w="0" w:type="dxa"/>
-            <w:bottom w:w="0" w:type="dxa"/>
-            <w:right w:w="0" w:type="dxa"/>
-          </w:tblCellMar>
-        </w:tblPrEx>
         <w:tc>
           <w:tcPr>
             <w:tcW w:w="870" w:type="dxa"/>
@@ -1272,14 +1137,6 @@
         </w:tc>
       </w:tr>
       <w:tr>
-        <w:tblPrEx>
-          <w:tblCellMar>
-            <w:top w:w="0" w:type="dxa"/>
-            <w:left w:w="0" w:type="dxa"/>
-            <w:bottom w:w="0" w:type="dxa"/>
-            <w:right w:w="0" w:type="dxa"/>
-          </w:tblCellMar>
-        </w:tblPrEx>
         <w:tc>
           <w:tcPr>
             <w:tcW w:w="870" w:type="dxa"/>
@@ -1364,14 +1221,6 @@
         </w:tc>
       </w:tr>
       <w:tr>
-        <w:tblPrEx>
-          <w:tblCellMar>
-            <w:top w:w="0" w:type="dxa"/>
-            <w:left w:w="0" w:type="dxa"/>
-            <w:bottom w:w="0" w:type="dxa"/>
-            <w:right w:w="0" w:type="dxa"/>
-          </w:tblCellMar>
-        </w:tblPrEx>
         <w:tc>
           <w:tcPr>
             <w:tcW w:w="870" w:type="dxa"/>
@@ -1456,14 +1305,6 @@
         </w:tc>
       </w:tr>
       <w:tr>
-        <w:tblPrEx>
-          <w:tblCellMar>
-            <w:top w:w="0" w:type="dxa"/>
-            <w:left w:w="0" w:type="dxa"/>
-            <w:bottom w:w="0" w:type="dxa"/>
-            <w:right w:w="0" w:type="dxa"/>
-          </w:tblCellMar>
-        </w:tblPrEx>
         <w:tc>
           <w:tcPr>
             <w:tcW w:w="870" w:type="dxa"/>
@@ -1540,14 +1381,6 @@
         </w:tc>
       </w:tr>
       <w:tr>
-        <w:tblPrEx>
-          <w:tblCellMar>
-            <w:top w:w="0" w:type="dxa"/>
-            <w:left w:w="0" w:type="dxa"/>
-            <w:bottom w:w="0" w:type="dxa"/>
-            <w:right w:w="0" w:type="dxa"/>
-          </w:tblCellMar>
-        </w:tblPrEx>
         <w:tc>
           <w:tcPr>
             <w:tcW w:w="870" w:type="dxa"/>
@@ -1563,6 +1396,7 @@
               <w:widowControl w:val="0"/>
               <w:spacing w:line="240" w:lineRule="auto"/>
             </w:pPr>
+            <w:bookmarkStart w:id="0" w:name="_GoBack" w:colFirst="2" w:colLast="2"/>
           </w:p>
         </w:tc>
         <w:tc>
@@ -1580,6 +1414,9 @@
               <w:widowControl w:val="0"/>
               <w:spacing w:line="240" w:lineRule="auto"/>
             </w:pPr>
+            <w:r>
+              <w:t>Ver fluxo de caixa</w:t>
+            </w:r>
           </w:p>
         </w:tc>
         <w:tc>
@@ -1597,6 +1434,9 @@
               <w:widowControl w:val="0"/>
               <w:spacing w:line="240" w:lineRule="auto"/>
             </w:pPr>
+            <w:r>
+              <w:t>16/11/17</w:t>
+            </w:r>
           </w:p>
         </w:tc>
         <w:tc>
@@ -1617,15 +1457,8 @@
           </w:p>
         </w:tc>
       </w:tr>
+      <w:bookmarkEnd w:id="0"/>
       <w:tr>
-        <w:tblPrEx>
-          <w:tblCellMar>
-            <w:top w:w="0" w:type="dxa"/>
-            <w:left w:w="0" w:type="dxa"/>
-            <w:bottom w:w="0" w:type="dxa"/>
-            <w:right w:w="0" w:type="dxa"/>
-          </w:tblCellMar>
-        </w:tblPrEx>
         <w:tc>
           <w:tcPr>
             <w:tcW w:w="870" w:type="dxa"/>

</xml_diff>